<commit_message>
i work really hard
</commit_message>
<xml_diff>
--- a/ProgramacionDeInteligencia/Ana/Unit03-IntroCNN/Unit03-Notes-Dirty.docx
+++ b/ProgramacionDeInteligencia/Ana/Unit03-IntroCNN/Unit03-Notes-Dirty.docx
@@ -246,7 +246,173 @@
         <w:t xml:space="preserve">Saca un pixel de cada filtro y hace la media entre ellos </w:t>
       </w:r>
     </w:p>
+    <w:p>
+      <w:r>
+        <w:br w:type="page"/>
+      </w:r>
+    </w:p>
+    <w:p>
+      <w:r>
+        <w:lastRenderedPageBreak/>
+        <w:t>10/01/2024</w:t>
+      </w:r>
+    </w:p>
+    <w:p>
+      <w:r>
+        <w:t>Cargar y preparar los datos</w:t>
+      </w:r>
+    </w:p>
+    <w:p>
+      <w:r>
+        <w:t>Existen dos formas principales para cargar las imágenes:</w:t>
+      </w:r>
+    </w:p>
+    <w:p>
+      <w:pPr>
+        <w:pStyle w:val="ListParagraph"/>
+        <w:numPr>
+          <w:ilvl w:val="0"/>
+          <w:numId w:val="1"/>
+        </w:numPr>
+      </w:pPr>
+      <w:r>
+        <w:t>Cargar todas la imágenes en memoria</w:t>
+      </w:r>
+    </w:p>
+    <w:p>
+      <w:pPr>
+        <w:pStyle w:val="ListParagraph"/>
+        <w:numPr>
+          <w:ilvl w:val="1"/>
+          <w:numId w:val="1"/>
+        </w:numPr>
+      </w:pPr>
+      <w:r>
+        <w:t>Ventaja: no depende de ningún método en concreto para ciertos formatos de imágenes</w:t>
+      </w:r>
+    </w:p>
+    <w:p>
+      <w:pPr>
+        <w:pStyle w:val="ListParagraph"/>
+        <w:numPr>
+          <w:ilvl w:val="1"/>
+          <w:numId w:val="1"/>
+        </w:numPr>
+      </w:pPr>
+      <w:r>
+        <w:t>Inconveniente: requiere mas memoria y con una gran base de datos es inviable</w:t>
+      </w:r>
+    </w:p>
+    <w:p>
+      <w:pPr>
+        <w:pStyle w:val="ListParagraph"/>
+        <w:numPr>
+          <w:ilvl w:val="0"/>
+          <w:numId w:val="1"/>
+        </w:numPr>
+      </w:pPr>
+      <w:r>
+        <w:t>Por lotes: Cargar los datos por lotes durante el entrenamiento</w:t>
+      </w:r>
+    </w:p>
+    <w:p>
+      <w:pPr>
+        <w:pStyle w:val="ListParagraph"/>
+        <w:numPr>
+          <w:ilvl w:val="1"/>
+          <w:numId w:val="1"/>
+        </w:numPr>
+      </w:pPr>
+      <w:r>
+        <w:t>Ventaja: Requiere menos memoria</w:t>
+      </w:r>
+    </w:p>
+    <w:p>
+      <w:pPr>
+        <w:pStyle w:val="ListParagraph"/>
+        <w:numPr>
+          <w:ilvl w:val="1"/>
+          <w:numId w:val="1"/>
+        </w:numPr>
+      </w:pPr>
+      <w:r>
+        <w:t>Existen métodos que solo trabajan con ciertos formatos de imágenes que no sean los standard</w:t>
+      </w:r>
+    </w:p>
     <w:p/>
+    <w:p>
+      <w:r>
+        <w:t>Para problemas de clasificación se utiliza el método image_datase_from_directory, que permite crear un dataset automáticamente según la estructura de directorios.</w:t>
+      </w:r>
+    </w:p>
+    <w:p/>
+    <w:p>
+      <w:r>
+        <w:t xml:space="preserve">El shuffle es importante en el entranamietno, ya que si los datos están ordenado por </w:t>
+      </w:r>
+      <w:r>
+        <w:t>cualquier tipo de sesgo, se elimina para conseguir que los datos sean lo mas homogéneos posibles.</w:t>
+      </w:r>
+    </w:p>
+    <w:p/>
+    <w:p>
+      <w:r>
+        <w:t>Definición de arquitectura</w:t>
+      </w:r>
+    </w:p>
+    <w:p>
+      <w:r>
+        <w:t>Una vez cargados los datos, hay que definir la aquitectutra, según estos aspectos</w:t>
+      </w:r>
+    </w:p>
+    <w:p>
+      <w:pPr>
+        <w:pStyle w:val="ListParagraph"/>
+        <w:numPr>
+          <w:ilvl w:val="0"/>
+          <w:numId w:val="1"/>
+        </w:numPr>
+      </w:pPr>
+      <w:r>
+        <w:t>Conjunto de capas que forman la arquitectura</w:t>
+      </w:r>
+    </w:p>
+    <w:p>
+      <w:pPr>
+        <w:pStyle w:val="ListParagraph"/>
+        <w:numPr>
+          <w:ilvl w:val="0"/>
+          <w:numId w:val="1"/>
+        </w:numPr>
+      </w:pPr>
+      <w:r>
+        <w:t>Tasa de aprendizaje</w:t>
+      </w:r>
+    </w:p>
+    <w:p>
+      <w:pPr>
+        <w:pStyle w:val="ListParagraph"/>
+        <w:numPr>
+          <w:ilvl w:val="0"/>
+          <w:numId w:val="1"/>
+        </w:numPr>
+      </w:pPr>
+      <w:r>
+        <w:t>Funcion de coste</w:t>
+      </w:r>
+    </w:p>
+    <w:p>
+      <w:pPr>
+        <w:pStyle w:val="ListParagraph"/>
+        <w:numPr>
+          <w:ilvl w:val="0"/>
+          <w:numId w:val="1"/>
+        </w:numPr>
+      </w:pPr>
+      <w:r>
+        <w:t>Metricas</w:t>
+      </w:r>
+    </w:p>
     <w:sectPr>
       <w:pgSz w:w="11906" w:h="16838"/>
       <w:pgMar w:top="1417" w:right="1701" w:bottom="1417" w:left="1701" w:header="708" w:footer="708" w:gutter="0"/>
@@ -274,7 +440,7 @@
         <w:rFonts w:ascii="Symbol" w:eastAsiaTheme="minorHAnsi" w:hAnsi="Symbol" w:cstheme="minorBidi" w:hint="default"/>
       </w:rPr>
     </w:lvl>
-    <w:lvl w:ilvl="1" w:tplc="04090003" w:tentative="1">
+    <w:lvl w:ilvl="1" w:tplc="04090003">
       <w:start w:val="1"/>
       <w:numFmt w:val="bullet"/>
       <w:lvlText w:val="o"/>

</xml_diff>